<commit_message>
I believe the advantages far outweigh the disadvantages
</commit_message>
<xml_diff>
--- a/23.Should College Students Do Business.docx
+++ b/23.Should College Students Do Business.docx
@@ -6,7 +6,6 @@
       <w:pPr>
         <w:pStyle w:val="1"/>
         <w:rPr>
-          <w:rFonts w:hint="eastAsia"/>
           <w:shd w:val="clear" w:color="auto" w:fill="FFFFFF"/>
         </w:rPr>
       </w:pPr>
@@ -19,14 +18,201 @@
       </w:r>
     </w:p>
     <w:p>
+      <w:pPr>
+        <w:rPr>
+          <w:rFonts w:ascii="Tahoma" w:hAnsi="Tahoma" w:cs="Tahoma" w:hint="eastAsia"/>
+          <w:color w:val="000000"/>
+          <w:sz w:val="28"/>
+          <w:szCs w:val="28"/>
+          <w:shd w:val="clear" w:color="auto" w:fill="FFFFFF"/>
+        </w:rPr>
+      </w:pPr>
       <w:r>
         <w:rPr>
           <w:rFonts w:ascii="Tahoma" w:hAnsi="Tahoma" w:cs="Tahoma"/>
           <w:color w:val="000000"/>
-          <w:szCs w:val="21"/>
-          <w:shd w:val="clear" w:color="auto" w:fill="FFFFFF"/>
-        </w:rPr>
-        <w:t>According the least report, many students start their own business in order to get prepared for the future. Some students run on-line shops, some students start their own company. Their teachers and classmates have different opinions about this phenomenon. Some thought that have such experience can help them adapt better to society after graduation, while other said that running shops may occupy too much of the students’ time and energy. As far as I concern, I think doing business can benefit the students to some degree.</w:t>
+          <w:sz w:val="28"/>
+          <w:szCs w:val="28"/>
+          <w:shd w:val="clear" w:color="auto" w:fill="FFFFFF"/>
+        </w:rPr>
+        <w:t>According the least report, many students start their own business in order to get prepared for the future. Some students run on-line shops, some students start their own company</w:t>
+      </w:r>
+      <w:r>
+        <w:rPr>
+          <w:rFonts w:ascii="Tahoma" w:hAnsi="Tahoma" w:cs="Tahoma"/>
+          <w:color w:val="000000"/>
+          <w:sz w:val="28"/>
+          <w:szCs w:val="28"/>
+          <w:shd w:val="clear" w:color="auto" w:fill="FFFFFF"/>
+        </w:rPr>
+        <w:t>. Their teachers and classmates</w:t>
+      </w:r>
+      <w:r>
+        <w:rPr>
+          <w:rFonts w:ascii="Tahoma" w:hAnsi="Tahoma" w:cs="Tahoma" w:hint="eastAsia"/>
+          <w:color w:val="000000"/>
+          <w:sz w:val="28"/>
+          <w:szCs w:val="28"/>
+          <w:shd w:val="clear" w:color="auto" w:fill="FFFFFF"/>
+        </w:rPr>
+        <w:t xml:space="preserve"> </w:t>
+      </w:r>
+      <w:r>
+        <w:rPr>
+          <w:rFonts w:ascii="Tahoma" w:hAnsi="Tahoma" w:cs="Tahoma"/>
+          <w:color w:val="000000"/>
+          <w:sz w:val="28"/>
+          <w:szCs w:val="28"/>
+          <w:shd w:val="clear" w:color="auto" w:fill="FFFFFF"/>
+        </w:rPr>
+        <w:t>have different opinions about this phenomenon</w:t>
+      </w:r>
+      <w:r>
+        <w:rPr>
+          <w:rFonts w:ascii="Lucida Sans Unicode" w:hAnsi="Lucida Sans Unicode" w:cs="Lucida Sans Unicode"/>
+          <w:color w:val="666666"/>
+          <w:sz w:val="28"/>
+          <w:szCs w:val="28"/>
+          <w:shd w:val="clear" w:color="auto" w:fill="F2F2F2"/>
+        </w:rPr>
+        <w:t>[</w:t>
+      </w:r>
+      <w:proofErr w:type="spellStart"/>
+      <w:r>
+        <w:rPr>
+          <w:rFonts w:ascii="Lucida Sans Unicode" w:hAnsi="Lucida Sans Unicode" w:cs="Lucida Sans Unicode"/>
+          <w:color w:val="666666"/>
+          <w:sz w:val="28"/>
+          <w:szCs w:val="28"/>
+          <w:shd w:val="clear" w:color="auto" w:fill="F2F2F2"/>
+        </w:rPr>
+        <w:t>fə'nɑmɪnən</w:t>
+      </w:r>
+      <w:proofErr w:type="spellEnd"/>
+      <w:r>
+        <w:rPr>
+          <w:rFonts w:ascii="Lucida Sans Unicode" w:hAnsi="Lucida Sans Unicode" w:cs="Lucida Sans Unicode"/>
+          <w:color w:val="666666"/>
+          <w:sz w:val="28"/>
+          <w:szCs w:val="28"/>
+          <w:shd w:val="clear" w:color="auto" w:fill="F2F2F2"/>
+        </w:rPr>
+        <w:t>]</w:t>
+      </w:r>
+      <w:r>
+        <w:rPr>
+          <w:rFonts w:ascii="Tahoma" w:hAnsi="Tahoma" w:cs="Tahoma"/>
+          <w:color w:val="000000"/>
+          <w:sz w:val="28"/>
+          <w:szCs w:val="28"/>
+          <w:shd w:val="clear" w:color="auto" w:fill="FFFFFF"/>
+        </w:rPr>
+        <w:t>. Some thought that have such experience can help them adapt better to society after graduation, while other said that running shops may occupy</w:t>
+      </w:r>
+      <w:r>
+        <w:rPr>
+          <w:rFonts w:ascii="Tahoma" w:hAnsi="Tahoma" w:cs="Tahoma" w:hint="eastAsia"/>
+          <w:color w:val="000000"/>
+          <w:sz w:val="28"/>
+          <w:szCs w:val="28"/>
+          <w:shd w:val="clear" w:color="auto" w:fill="FFFFFF"/>
+        </w:rPr>
+        <w:t>[</w:t>
+      </w:r>
+      <w:r>
+        <w:rPr>
+          <w:rFonts w:ascii="Lucida Sans Unicode" w:hAnsi="Lucida Sans Unicode" w:cs="Lucida Sans Unicode"/>
+          <w:color w:val="666666"/>
+          <w:sz w:val="28"/>
+          <w:szCs w:val="28"/>
+          <w:shd w:val="clear" w:color="auto" w:fill="F2F2F2"/>
+        </w:rPr>
+        <w:t>'</w:t>
+      </w:r>
+      <w:proofErr w:type="spellStart"/>
+      <w:r>
+        <w:rPr>
+          <w:rFonts w:ascii="Lucida Sans Unicode" w:hAnsi="Lucida Sans Unicode" w:cs="Lucida Sans Unicode"/>
+          <w:color w:val="666666"/>
+          <w:sz w:val="28"/>
+          <w:szCs w:val="28"/>
+          <w:shd w:val="clear" w:color="auto" w:fill="F2F2F2"/>
+        </w:rPr>
+        <w:t>ɑkjupaɪ</w:t>
+      </w:r>
+      <w:proofErr w:type="spellEnd"/>
+      <w:r>
+        <w:rPr>
+          <w:rFonts w:ascii="Tahoma" w:hAnsi="Tahoma" w:cs="Tahoma" w:hint="eastAsia"/>
+          <w:color w:val="000000"/>
+          <w:sz w:val="28"/>
+          <w:szCs w:val="28"/>
+          <w:shd w:val="clear" w:color="auto" w:fill="FFFFFF"/>
+        </w:rPr>
+        <w:t>]</w:t>
+      </w:r>
+      <w:r>
+        <w:rPr>
+          <w:rFonts w:ascii="Tahoma" w:hAnsi="Tahoma" w:cs="Tahoma"/>
+          <w:color w:val="000000"/>
+          <w:sz w:val="28"/>
+          <w:szCs w:val="28"/>
+          <w:shd w:val="clear" w:color="auto" w:fill="FFFFFF"/>
+        </w:rPr>
+        <w:t xml:space="preserve"> too much of the students’ time and energy. As far as I concern, I think doing business can benefit the students to some degree.</w:t>
+      </w:r>
+    </w:p>
+    <w:p>
+      <w:pPr>
+        <w:rPr>
+          <w:rFonts w:ascii="Tahoma" w:hAnsi="Tahoma" w:cs="Tahoma" w:hint="eastAsia"/>
+          <w:color w:val="000000"/>
+          <w:sz w:val="28"/>
+          <w:szCs w:val="28"/>
+          <w:shd w:val="clear" w:color="auto" w:fill="FFFFFF"/>
+        </w:rPr>
+      </w:pPr>
+      <w:r>
+        <w:rPr>
+          <w:rFonts w:ascii="Tahoma" w:hAnsi="Tahoma" w:cs="Tahoma"/>
+          <w:color w:val="000000"/>
+          <w:sz w:val="28"/>
+          <w:szCs w:val="28"/>
+          <w:shd w:val="clear" w:color="auto" w:fill="FFFFFF"/>
+        </w:rPr>
+        <w:t>Fist of all, running shops may bring some profit to the students, in this way, the students can reduce their family’s burden. Since the fee of the university is not that cheap. Second, when students do business, they can acquire professional knowledge, accounting skills and enhance their personal communication skills. For instance, to running a shop, they may use what they learn form the textbooks. Last but not least, these experience can give them strength when they apply for a job because they have related experience. By doing business with others, they can learn how to cooperate with others and become more competitive in the job market.</w:t>
+      </w:r>
+    </w:p>
+    <w:p>
+      <w:pPr>
+        <w:rPr>
+          <w:rFonts w:ascii="Tahoma" w:hAnsi="Tahoma" w:cs="Tahoma"/>
+          <w:color w:val="000000"/>
+          <w:sz w:val="28"/>
+          <w:szCs w:val="28"/>
+          <w:shd w:val="clear" w:color="auto" w:fill="FFFFFF"/>
+        </w:rPr>
+      </w:pPr>
+      <w:r>
+        <w:rPr>
+          <w:rFonts w:ascii="Tahoma" w:hAnsi="Tahoma" w:cs="Tahoma"/>
+          <w:color w:val="000000"/>
+          <w:sz w:val="28"/>
+          <w:szCs w:val="28"/>
+          <w:shd w:val="clear" w:color="auto" w:fill="FFFFFF"/>
+        </w:rPr>
+        <w:t xml:space="preserve">To sum up, I think students should do business if they have the chance. It’s a good way to enhance personal abilities. I believe the </w:t>
+      </w:r>
+      <w:r>
+        <w:rPr>
+          <w:rFonts w:ascii="Tahoma" w:hAnsi="Tahoma" w:cs="Tahoma"/>
+          <w:color w:val="000000"/>
+          <w:sz w:val="28"/>
+          <w:szCs w:val="28"/>
+          <w:shd w:val="clear" w:color="auto" w:fill="FFFFFF"/>
+        </w:rPr>
+        <w:lastRenderedPageBreak/>
+        <w:t>advantages far outweigh the disadvantages. </w:t>
       </w:r>
     </w:p>
     <w:sectPr>

</xml_diff>